<commit_message>
Add manager resume in doc and md
</commit_message>
<xml_diff>
--- a/Justin Elliott Manager.docx
+++ b/Justin Elliott Manager.docx
@@ -165,123 +165,82 @@
     </w:p>
     <w:p>
       <w:pPr>
-        <w:pStyle w:val="Default"/>
-        <w:tabs>
-          <w:tab w:val="center" w:pos="5400"/>
-          <w:tab w:val="right" w:pos="10800"/>
-        </w:tabs>
-        <w:spacing w:line="252" w:lineRule="auto"/>
-        <w:ind w:left="101"/>
-        <w:rPr>
-          <w:rFonts w:ascii="Garamond" w:hAnsi="Garamond"/>
-          <w:color w:val="auto"/>
-          <w:sz w:val="22"/>
-          <w:szCs w:val="22"/>
-        </w:rPr>
-      </w:pPr>
-      <w:r>
-        <w:rPr>
-          <w:rFonts w:ascii="Garamond" w:hAnsi="Garamond"/>
-          <w:color w:val="auto"/>
-          <w:sz w:val="22"/>
-          <w:szCs w:val="22"/>
-        </w:rPr>
-        <w:t>Technology</w:t>
-      </w:r>
-      <w:r>
-        <w:rPr>
-          <w:rFonts w:ascii="Garamond" w:hAnsi="Garamond"/>
-          <w:color w:val="auto"/>
-          <w:sz w:val="22"/>
-          <w:szCs w:val="22"/>
-        </w:rPr>
-        <w:t xml:space="preserve"> </w:t>
-      </w:r>
-      <w:r>
-        <w:rPr>
-          <w:rFonts w:ascii="Garamond" w:hAnsi="Garamond"/>
-          <w:color w:val="auto"/>
-          <w:sz w:val="22"/>
-          <w:szCs w:val="22"/>
-        </w:rPr>
-        <w:t xml:space="preserve">driven leader with a devotion to innovative process optimization within projects and departments. Self-made powerhouse with eclectic knowledge across technical leadership, business management, and entrepreneurship. Demonstrated success creating tailored workflow solutions </w:t>
-      </w:r>
-      <w:r>
-        <w:rPr>
-          <w:rFonts w:ascii="Garamond" w:hAnsi="Garamond"/>
-          <w:color w:val="auto"/>
-          <w:sz w:val="22"/>
-          <w:szCs w:val="22"/>
-        </w:rPr>
-        <w:t>that</w:t>
-      </w:r>
-      <w:r>
-        <w:rPr>
-          <w:rFonts w:ascii="Garamond" w:hAnsi="Garamond"/>
-          <w:color w:val="auto"/>
-          <w:sz w:val="22"/>
-          <w:szCs w:val="22"/>
-        </w:rPr>
-        <w:t xml:space="preserve"> reduce costs by $700k YoY. Empowering mentor, inspiring and challenging colleagues to perform to the best of their abilities through introspection and goal alignment. Continuous forward thinking </w:t>
-      </w:r>
-      <w:r>
-        <w:rPr>
-          <w:rFonts w:ascii="Garamond" w:hAnsi="Garamond"/>
-          <w:color w:val="auto"/>
-          <w:sz w:val="22"/>
-          <w:szCs w:val="22"/>
-        </w:rPr>
-        <w:t xml:space="preserve">to reduce </w:t>
-      </w:r>
-      <w:r>
-        <w:rPr>
-          <w:rFonts w:ascii="Garamond" w:hAnsi="Garamond"/>
-          <w:color w:val="auto"/>
-          <w:sz w:val="22"/>
-          <w:szCs w:val="22"/>
-        </w:rPr>
-        <w:t xml:space="preserve">risks, </w:t>
-      </w:r>
-      <w:r>
-        <w:rPr>
-          <w:rFonts w:ascii="Garamond" w:hAnsi="Garamond"/>
-          <w:color w:val="auto"/>
-          <w:sz w:val="22"/>
-          <w:szCs w:val="22"/>
-        </w:rPr>
-        <w:t xml:space="preserve">decrease </w:t>
-      </w:r>
-      <w:r>
-        <w:rPr>
-          <w:rFonts w:ascii="Garamond" w:hAnsi="Garamond"/>
-          <w:color w:val="auto"/>
-          <w:sz w:val="22"/>
-          <w:szCs w:val="22"/>
-        </w:rPr>
-        <w:t>costs</w:t>
-      </w:r>
-      <w:r>
-        <w:rPr>
-          <w:rFonts w:ascii="Garamond" w:hAnsi="Garamond"/>
-          <w:color w:val="auto"/>
-          <w:sz w:val="22"/>
-          <w:szCs w:val="22"/>
-        </w:rPr>
-        <w:t>,</w:t>
-      </w:r>
-      <w:r>
-        <w:rPr>
-          <w:rFonts w:ascii="Garamond" w:hAnsi="Garamond"/>
-          <w:color w:val="auto"/>
-          <w:sz w:val="22"/>
-          <w:szCs w:val="22"/>
-        </w:rPr>
-        <w:t xml:space="preserve"> and increase customer trust and satisfaction</w:t>
-      </w:r>
-      <w:r>
-        <w:rPr>
-          <w:rFonts w:ascii="Garamond" w:hAnsi="Garamond"/>
-          <w:color w:val="auto"/>
+        <w:spacing w:before="100" w:beforeAutospacing="1" w:after="100" w:afterAutospacing="1"/>
+        <w:ind w:left="360"/>
+        <w:rPr>
+          <w:rFonts w:ascii="Garamond" w:eastAsia="Times New Roman" w:hAnsi="Garamond" w:cs="Times New Roman"/>
+          <w:noProof w:val="0"/>
+          <w:sz w:val="22"/>
+          <w:szCs w:val="22"/>
+        </w:rPr>
+      </w:pPr>
+      <w:r>
+        <w:rPr>
+          <w:rFonts w:ascii="Garamond" w:eastAsia="Times New Roman" w:hAnsi="Garamond" w:cs="Times New Roman"/>
+          <w:noProof w:val="0"/>
+          <w:sz w:val="22"/>
+          <w:szCs w:val="22"/>
+        </w:rPr>
+        <w:t xml:space="preserve">Technical Project Manager with </w:t>
+      </w:r>
+      <w:r>
+        <w:rPr>
+          <w:rFonts w:ascii="Garamond" w:eastAsia="Times New Roman" w:hAnsi="Garamond" w:cs="Times New Roman"/>
+          <w:noProof w:val="0"/>
+          <w:sz w:val="22"/>
+          <w:szCs w:val="22"/>
+        </w:rPr>
+        <w:t xml:space="preserve">cumulative experience of </w:t>
+      </w:r>
+      <w:r>
+        <w:rPr>
+          <w:rFonts w:ascii="Garamond" w:eastAsia="Times New Roman" w:hAnsi="Garamond" w:cs="Times New Roman"/>
+          <w:noProof w:val="0"/>
+          <w:sz w:val="22"/>
+          <w:szCs w:val="22"/>
+        </w:rPr>
+        <w:t>10 years in embedded software development and project management within high compliance domains (DoD and FDA)</w:t>
+      </w:r>
+      <w:r>
+        <w:rPr>
+          <w:rFonts w:ascii="Garamond" w:eastAsia="Times New Roman" w:hAnsi="Garamond" w:cs="Times New Roman"/>
+          <w:noProof w:val="0"/>
+          <w:sz w:val="22"/>
+          <w:szCs w:val="22"/>
+        </w:rPr>
+        <w:t xml:space="preserve">. </w:t>
+      </w:r>
+      <w:r>
+        <w:rPr>
+          <w:rFonts w:ascii="Garamond" w:eastAsia="Times New Roman" w:hAnsi="Garamond" w:cs="Times New Roman"/>
+          <w:noProof w:val="0"/>
+          <w:sz w:val="22"/>
+          <w:szCs w:val="22"/>
+        </w:rPr>
+        <w:t>Successfully led teams of 15+ engineers from requirements through delivery of $13+ million projects</w:t>
+      </w:r>
+      <w:r>
+        <w:rPr>
+          <w:rFonts w:ascii="Garamond" w:eastAsia="Times New Roman" w:hAnsi="Garamond" w:cs="Times New Roman"/>
+          <w:noProof w:val="0"/>
+          <w:sz w:val="22"/>
+          <w:szCs w:val="22"/>
+        </w:rPr>
+        <w:t xml:space="preserve">. </w:t>
+      </w:r>
+      <w:r>
+        <w:rPr>
+          <w:rFonts w:ascii="Garamond" w:eastAsia="Times New Roman" w:hAnsi="Garamond" w:cs="Times New Roman"/>
+          <w:noProof w:val="0"/>
+          <w:sz w:val="22"/>
+          <w:szCs w:val="22"/>
+        </w:rPr>
+        <w:t>Seek opportunities to increase department and site efficiency through process optimization and team management</w:t>
+      </w:r>
+      <w:r>
+        <w:rPr>
+          <w:rFonts w:ascii="Garamond" w:eastAsia="Times New Roman" w:hAnsi="Garamond" w:cs="Times New Roman"/>
+          <w:noProof w:val="0"/>
           <w:sz w:val="22"/>
           <w:szCs w:val="22"/>
         </w:rPr>
@@ -445,7 +404,25 @@
           <w:sz w:val="22"/>
           <w:szCs w:val="22"/>
         </w:rPr>
-        <w:t xml:space="preserve">Leading multinational and cross discipline teams of 15 </w:t>
+        <w:t>Lead multinational and cross</w:t>
+      </w:r>
+      <w:r>
+        <w:rPr>
+          <w:rFonts w:ascii="Garamond" w:hAnsi="Garamond"/>
+          <w:color w:val="auto"/>
+          <w:sz w:val="22"/>
+          <w:szCs w:val="22"/>
+        </w:rPr>
+        <w:t xml:space="preserve">-functional </w:t>
+      </w:r>
+      <w:r>
+        <w:rPr>
+          <w:rFonts w:ascii="Garamond" w:hAnsi="Garamond"/>
+          <w:color w:val="auto"/>
+          <w:sz w:val="22"/>
+          <w:szCs w:val="22"/>
+        </w:rPr>
+        <w:t xml:space="preserve">teams of 15 </w:t>
       </w:r>
       <w:r>
         <w:rPr>
@@ -481,7 +458,7 @@
           <w:sz w:val="22"/>
           <w:szCs w:val="22"/>
         </w:rPr>
-        <w:t xml:space="preserve"> life altering Class II medical </w:t>
+        <w:t xml:space="preserve"> Class II medical </w:t>
       </w:r>
       <w:r>
         <w:rPr>
@@ -584,16 +561,16 @@
           <w:sz w:val="22"/>
           <w:szCs w:val="22"/>
         </w:rPr>
-        <w:t>Delivered</w:t>
-      </w:r>
-      <w:r>
-        <w:rPr>
-          <w:rFonts w:ascii="Garamond" w:hAnsi="Garamond"/>
-          <w:color w:val="auto"/>
-          <w:sz w:val="22"/>
-          <w:szCs w:val="22"/>
-        </w:rPr>
-        <w:t xml:space="preserve"> project </w:t>
+        <w:t>Delivered multiple design iterations</w:t>
+      </w:r>
+      <w:r>
+        <w:rPr>
+          <w:rFonts w:ascii="Garamond" w:hAnsi="Garamond"/>
+          <w:color w:val="auto"/>
+          <w:sz w:val="22"/>
+          <w:szCs w:val="22"/>
+        </w:rPr>
+        <w:t xml:space="preserve"> </w:t>
       </w:r>
       <w:r>
         <w:rPr>
@@ -622,17 +599,33 @@
         </w:rPr>
         <w:t xml:space="preserve"> planned </w:t>
       </w:r>
-      <w:proofErr w:type="gramStart"/>
-      <w:r>
-        <w:rPr>
-          <w:rFonts w:ascii="Garamond" w:hAnsi="Garamond"/>
-          <w:color w:val="auto"/>
-          <w:sz w:val="22"/>
-          <w:szCs w:val="22"/>
-        </w:rPr>
-        <w:t>36 month</w:t>
-      </w:r>
-      <w:proofErr w:type="gramEnd"/>
+      <w:r>
+        <w:rPr>
+          <w:rFonts w:ascii="Garamond" w:hAnsi="Garamond"/>
+          <w:color w:val="auto"/>
+          <w:sz w:val="22"/>
+          <w:szCs w:val="22"/>
+        </w:rPr>
+        <w:t>36</w:t>
+      </w:r>
+      <w:r>
+        <w:rPr>
+          <w:rFonts w:ascii="Garamond" w:hAnsi="Garamond"/>
+          <w:color w:val="auto"/>
+          <w:sz w:val="22"/>
+          <w:szCs w:val="22"/>
+        </w:rPr>
+        <w:t>-</w:t>
+      </w:r>
+      <w:r>
+        <w:rPr>
+          <w:rFonts w:ascii="Garamond" w:hAnsi="Garamond"/>
+          <w:color w:val="auto"/>
+          <w:sz w:val="22"/>
+          <w:szCs w:val="22"/>
+        </w:rPr>
+        <w:t>month</w:t>
+      </w:r>
       <w:r>
         <w:rPr>
           <w:rFonts w:ascii="Garamond" w:hAnsi="Garamond"/>
@@ -667,16 +660,34 @@
           <w:sz w:val="22"/>
           <w:szCs w:val="22"/>
         </w:rPr>
-        <w:t xml:space="preserve">$10m budget </w:t>
-      </w:r>
-      <w:r>
-        <w:rPr>
-          <w:rFonts w:ascii="Garamond" w:hAnsi="Garamond"/>
-          <w:color w:val="auto"/>
-          <w:sz w:val="22"/>
-          <w:szCs w:val="22"/>
-        </w:rPr>
-        <w:t>continuing to be one of the highest profiting programs, quarter over quarter, within both the design and production centers.</w:t>
+        <w:t>$1</w:t>
+      </w:r>
+      <w:r>
+        <w:rPr>
+          <w:rFonts w:ascii="Garamond" w:hAnsi="Garamond"/>
+          <w:color w:val="auto"/>
+          <w:sz w:val="22"/>
+          <w:szCs w:val="22"/>
+        </w:rPr>
+        <w:t>3</w:t>
+      </w:r>
+      <w:r>
+        <w:rPr>
+          <w:rFonts w:ascii="Garamond" w:hAnsi="Garamond"/>
+          <w:color w:val="auto"/>
+          <w:sz w:val="22"/>
+          <w:szCs w:val="22"/>
+        </w:rPr>
+        <w:t>m budget</w:t>
+      </w:r>
+      <w:r>
+        <w:rPr>
+          <w:rFonts w:ascii="Garamond" w:hAnsi="Garamond"/>
+          <w:color w:val="auto"/>
+          <w:sz w:val="22"/>
+          <w:szCs w:val="22"/>
+        </w:rPr>
+        <w:t>.</w:t>
       </w:r>
     </w:p>
     <w:p>
@@ -705,7 +716,16 @@
           <w:sz w:val="22"/>
           <w:szCs w:val="22"/>
         </w:rPr>
-        <w:t>Designed and developed cross-functional workflows using Python, MS Project, and Jira to standardize and automate status updates, saving up to ~$700k within the first year by reducing the average engineer</w:t>
+        <w:t>Implemented</w:t>
+      </w:r>
+      <w:r>
+        <w:rPr>
+          <w:rFonts w:ascii="Garamond" w:hAnsi="Garamond"/>
+          <w:color w:val="auto"/>
+          <w:sz w:val="22"/>
+          <w:szCs w:val="22"/>
+        </w:rPr>
+        <w:t xml:space="preserve"> cross-functional workflows using Python, MS Project, and Jira to standardize and automate status updates, saving up to ~$700k within the first year by reducing the average engineer</w:t>
       </w:r>
       <w:r>
         <w:rPr>
@@ -871,7 +891,16 @@
           <w:sz w:val="22"/>
           <w:szCs w:val="22"/>
         </w:rPr>
-        <w:t xml:space="preserve">20% </w:t>
+        <w:t>3</w:t>
+      </w:r>
+      <w:r>
+        <w:rPr>
+          <w:rFonts w:ascii="Garamond" w:hAnsi="Garamond"/>
+          <w:color w:val="auto"/>
+          <w:sz w:val="22"/>
+          <w:szCs w:val="22"/>
+        </w:rPr>
+        <w:t xml:space="preserve">0% </w:t>
       </w:r>
       <w:r>
         <w:rPr>
@@ -899,60 +928,6 @@
           <w:szCs w:val="22"/>
         </w:rPr>
         <w:t xml:space="preserve"> to an additional $1m in new business</w:t>
-      </w:r>
-    </w:p>
-    <w:p>
-      <w:pPr>
-        <w:pStyle w:val="Default"/>
-        <w:tabs>
-          <w:tab w:val="center" w:pos="5400"/>
-          <w:tab w:val="right" w:pos="10800"/>
-        </w:tabs>
-        <w:spacing w:before="120"/>
-        <w:jc w:val="both"/>
-        <w:rPr>
-          <w:rFonts w:ascii="Garamond" w:hAnsi="Garamond"/>
-          <w:i/>
-          <w:iCs/>
-          <w:color w:val="auto"/>
-        </w:rPr>
-      </w:pPr>
-      <w:r>
-        <w:rPr>
-          <w:rFonts w:ascii="Garamond" w:hAnsi="Garamond"/>
-          <w:i/>
-          <w:iCs/>
-          <w:color w:val="auto"/>
-        </w:rPr>
-        <w:t xml:space="preserve">Embedded Software Lead </w:t>
-      </w:r>
-      <w:r>
-        <w:rPr>
-          <w:rFonts w:ascii="Garamond" w:hAnsi="Garamond"/>
-          <w:i/>
-          <w:iCs/>
-          <w:color w:val="auto"/>
-        </w:rPr>
-        <w:tab/>
-      </w:r>
-      <w:r>
-        <w:rPr>
-          <w:rFonts w:ascii="Garamond" w:hAnsi="Garamond"/>
-          <w:i/>
-          <w:iCs/>
-          <w:color w:val="auto"/>
-        </w:rPr>
-        <w:tab/>
-        <w:t>2015 - 201</w:t>
-      </w:r>
-      <w:r>
-        <w:rPr>
-          <w:rFonts w:ascii="Garamond" w:hAnsi="Garamond"/>
-          <w:i/>
-          <w:iCs/>
-          <w:color w:val="auto"/>
-        </w:rPr>
-        <w:t>9</w:t>
       </w:r>
     </w:p>
     <w:p>
@@ -981,6 +956,125 @@
           <w:sz w:val="22"/>
           <w:szCs w:val="22"/>
         </w:rPr>
+        <w:t xml:space="preserve">Support drafting $40m+ proposals </w:t>
+      </w:r>
+      <w:r>
+        <w:rPr>
+          <w:rFonts w:ascii="Garamond" w:hAnsi="Garamond"/>
+          <w:color w:val="auto"/>
+          <w:sz w:val="22"/>
+          <w:szCs w:val="22"/>
+        </w:rPr>
+        <w:t xml:space="preserve">entailing </w:t>
+      </w:r>
+      <w:r>
+        <w:rPr>
+          <w:rFonts w:ascii="Garamond" w:hAnsi="Garamond"/>
+          <w:color w:val="auto"/>
+          <w:sz w:val="22"/>
+          <w:szCs w:val="22"/>
+        </w:rPr>
+        <w:t xml:space="preserve">full product development lifecycle </w:t>
+      </w:r>
+      <w:r>
+        <w:rPr>
+          <w:rFonts w:ascii="Garamond" w:hAnsi="Garamond"/>
+          <w:color w:val="auto"/>
+          <w:sz w:val="22"/>
+          <w:szCs w:val="22"/>
+        </w:rPr>
+        <w:t>and</w:t>
+      </w:r>
+      <w:r>
+        <w:rPr>
+          <w:rFonts w:ascii="Garamond" w:hAnsi="Garamond"/>
+          <w:color w:val="auto"/>
+          <w:sz w:val="22"/>
+          <w:szCs w:val="22"/>
+        </w:rPr>
+        <w:t xml:space="preserve"> all major engineering disciplines</w:t>
+      </w:r>
+    </w:p>
+    <w:p>
+      <w:pPr>
+        <w:pStyle w:val="Default"/>
+        <w:tabs>
+          <w:tab w:val="center" w:pos="5400"/>
+          <w:tab w:val="right" w:pos="10800"/>
+        </w:tabs>
+        <w:spacing w:before="120"/>
+        <w:jc w:val="both"/>
+        <w:rPr>
+          <w:rFonts w:ascii="Garamond" w:hAnsi="Garamond"/>
+          <w:i/>
+          <w:iCs/>
+          <w:color w:val="auto"/>
+        </w:rPr>
+      </w:pPr>
+      <w:r>
+        <w:rPr>
+          <w:rFonts w:ascii="Garamond" w:hAnsi="Garamond"/>
+          <w:i/>
+          <w:iCs/>
+          <w:color w:val="auto"/>
+        </w:rPr>
+        <w:t xml:space="preserve">Embedded Software Lead </w:t>
+      </w:r>
+      <w:r>
+        <w:rPr>
+          <w:rFonts w:ascii="Garamond" w:hAnsi="Garamond"/>
+          <w:i/>
+          <w:iCs/>
+          <w:color w:val="auto"/>
+        </w:rPr>
+        <w:tab/>
+      </w:r>
+      <w:r>
+        <w:rPr>
+          <w:rFonts w:ascii="Garamond" w:hAnsi="Garamond"/>
+          <w:i/>
+          <w:iCs/>
+          <w:color w:val="auto"/>
+        </w:rPr>
+        <w:tab/>
+        <w:t>2015 - 201</w:t>
+      </w:r>
+      <w:r>
+        <w:rPr>
+          <w:rFonts w:ascii="Garamond" w:hAnsi="Garamond"/>
+          <w:i/>
+          <w:iCs/>
+          <w:color w:val="auto"/>
+        </w:rPr>
+        <w:t>9</w:t>
+      </w:r>
+    </w:p>
+    <w:p>
+      <w:pPr>
+        <w:pStyle w:val="Default"/>
+        <w:numPr>
+          <w:ilvl w:val="0"/>
+          <w:numId w:val="27"/>
+        </w:numPr>
+        <w:tabs>
+          <w:tab w:val="center" w:pos="5400"/>
+          <w:tab w:val="right" w:pos="10800"/>
+        </w:tabs>
+        <w:jc w:val="both"/>
+        <w:rPr>
+          <w:rFonts w:ascii="Garamond" w:hAnsi="Garamond"/>
+          <w:color w:val="auto"/>
+          <w:sz w:val="22"/>
+          <w:szCs w:val="22"/>
+        </w:rPr>
+      </w:pPr>
+      <w:r>
+        <w:rPr>
+          <w:rFonts w:ascii="Garamond" w:hAnsi="Garamond"/>
+          <w:color w:val="auto"/>
+          <w:sz w:val="22"/>
+          <w:szCs w:val="22"/>
+        </w:rPr>
         <w:t>Design</w:t>
       </w:r>
       <w:r>
@@ -1135,6 +1229,35 @@
           <w:szCs w:val="22"/>
         </w:rPr>
         <w:t>10mA sleep current.</w:t>
+      </w:r>
+    </w:p>
+    <w:p>
+      <w:pPr>
+        <w:pStyle w:val="Default"/>
+        <w:numPr>
+          <w:ilvl w:val="0"/>
+          <w:numId w:val="27"/>
+        </w:numPr>
+        <w:tabs>
+          <w:tab w:val="center" w:pos="5400"/>
+          <w:tab w:val="right" w:pos="10800"/>
+        </w:tabs>
+        <w:jc w:val="both"/>
+        <w:rPr>
+          <w:rFonts w:ascii="Garamond" w:hAnsi="Garamond"/>
+          <w:color w:val="auto"/>
+          <w:sz w:val="22"/>
+          <w:szCs w:val="22"/>
+        </w:rPr>
+      </w:pPr>
+      <w:r>
+        <w:rPr>
+          <w:rFonts w:ascii="Garamond" w:hAnsi="Garamond"/>
+          <w:color w:val="auto"/>
+          <w:sz w:val="22"/>
+          <w:szCs w:val="22"/>
+        </w:rPr>
+        <w:t>Led all sprint planning, sprint retrospectives, and daily scrums within software team</w:t>
       </w:r>
     </w:p>
     <w:p>
@@ -1721,17 +1844,15 @@
         </w:rPr>
         <w:t xml:space="preserve">Achieved SME status for three separate </w:t>
       </w:r>
-      <w:proofErr w:type="gramStart"/>
-      <w:r>
-        <w:rPr>
-          <w:rFonts w:ascii="Garamond" w:hAnsi="Garamond"/>
-          <w:color w:val="auto"/>
-          <w:sz w:val="22"/>
-          <w:szCs w:val="22"/>
-        </w:rPr>
-        <w:t>subsystems;</w:t>
-      </w:r>
-      <w:proofErr w:type="gramEnd"/>
+      <w:r>
+        <w:rPr>
+          <w:rFonts w:ascii="Garamond" w:hAnsi="Garamond"/>
+          <w:color w:val="auto"/>
+          <w:sz w:val="22"/>
+          <w:szCs w:val="22"/>
+        </w:rPr>
+        <w:t>subsystems:</w:t>
+      </w:r>
       <w:r>
         <w:rPr>
           <w:rFonts w:ascii="Garamond" w:hAnsi="Garamond"/>
@@ -1813,7 +1934,7 @@
           <w:sz w:val="22"/>
           <w:szCs w:val="22"/>
         </w:rPr>
-        <w:t>CI,</w:t>
+        <w:t>continuous integration</w:t>
       </w:r>
       <w:r>
         <w:rPr>
@@ -1831,7 +1952,43 @@
           <w:sz w:val="22"/>
           <w:szCs w:val="22"/>
         </w:rPr>
-        <w:t>TDD</w:t>
+        <w:t>test</w:t>
+      </w:r>
+      <w:r>
+        <w:rPr>
+          <w:rFonts w:ascii="Garamond" w:hAnsi="Garamond"/>
+          <w:color w:val="auto"/>
+          <w:sz w:val="22"/>
+          <w:szCs w:val="22"/>
+        </w:rPr>
+        <w:t>-</w:t>
+      </w:r>
+      <w:r>
+        <w:rPr>
+          <w:rFonts w:ascii="Garamond" w:hAnsi="Garamond"/>
+          <w:color w:val="auto"/>
+          <w:sz w:val="22"/>
+          <w:szCs w:val="22"/>
+        </w:rPr>
+        <w:t>driven</w:t>
+      </w:r>
+      <w:r>
+        <w:rPr>
+          <w:rFonts w:ascii="Garamond" w:hAnsi="Garamond"/>
+          <w:color w:val="auto"/>
+          <w:sz w:val="22"/>
+          <w:szCs w:val="22"/>
+        </w:rPr>
+        <w:t>-</w:t>
+      </w:r>
+      <w:r>
+        <w:rPr>
+          <w:rFonts w:ascii="Garamond" w:hAnsi="Garamond"/>
+          <w:color w:val="auto"/>
+          <w:sz w:val="22"/>
+          <w:szCs w:val="22"/>
+        </w:rPr>
+        <w:t>development</w:t>
       </w:r>
       <w:r>
         <w:rPr>
@@ -2163,14 +2320,21 @@
           <w:rFonts w:ascii="Garamond" w:hAnsi="Garamond"/>
           <w:color w:val="auto"/>
         </w:rPr>
-        <w:t xml:space="preserve">Node JS, </w:t>
-      </w:r>
-      <w:r>
-        <w:rPr>
-          <w:rFonts w:ascii="Garamond" w:hAnsi="Garamond"/>
-          <w:color w:val="auto"/>
-        </w:rPr>
-        <w:t>JavaScript,</w:t>
+        <w:t>Solidity</w:t>
+      </w:r>
+      <w:r>
+        <w:rPr>
+          <w:rFonts w:ascii="Garamond" w:hAnsi="Garamond"/>
+          <w:color w:val="auto"/>
+        </w:rPr>
+        <w:t>,</w:t>
+      </w:r>
+      <w:r>
+        <w:rPr>
+          <w:rFonts w:ascii="Garamond" w:hAnsi="Garamond"/>
+          <w:color w:val="auto"/>
+        </w:rPr>
+        <w:t xml:space="preserve"> Jira, MS Project,</w:t>
       </w:r>
       <w:r>
         <w:rPr>
@@ -2178,20 +2342,6 @@
           <w:color w:val="auto"/>
         </w:rPr>
         <w:t xml:space="preserve"> </w:t>
-      </w:r>
-      <w:r>
-        <w:rPr>
-          <w:rFonts w:ascii="Garamond" w:hAnsi="Garamond"/>
-          <w:color w:val="auto"/>
-        </w:rPr>
-        <w:t>Solidity</w:t>
-      </w:r>
-      <w:r>
-        <w:rPr>
-          <w:rFonts w:ascii="Garamond" w:hAnsi="Garamond"/>
-          <w:color w:val="auto"/>
-        </w:rPr>
-        <w:t xml:space="preserve">, </w:t>
       </w:r>
       <w:r>
         <w:rPr>
@@ -3018,6 +3168,155 @@
     </w:lvl>
   </w:abstractNum>
   <w:abstractNum w:abstractNumId="15" w15:restartNumberingAfterBreak="0">
+    <w:nsid w:val="0FC94A5B"/>
+    <w:multiLevelType w:val="multilevel"/>
+    <w:tmpl w:val="99746C0A"/>
+    <w:lvl w:ilvl="0">
+      <w:start w:val="1"/>
+      <w:numFmt w:val="bullet"/>
+      <w:lvlText w:val=""/>
+      <w:lvlJc w:val="left"/>
+      <w:pPr>
+        <w:tabs>
+          <w:tab w:val="num" w:pos="720"/>
+        </w:tabs>
+        <w:ind w:left="720" w:hanging="360"/>
+      </w:pPr>
+      <w:rPr>
+        <w:rFonts w:ascii="Symbol" w:hAnsi="Symbol" w:hint="default"/>
+        <w:sz w:val="20"/>
+      </w:rPr>
+    </w:lvl>
+    <w:lvl w:ilvl="1" w:tentative="1">
+      <w:start w:val="1"/>
+      <w:numFmt w:val="bullet"/>
+      <w:lvlText w:val="o"/>
+      <w:lvlJc w:val="left"/>
+      <w:pPr>
+        <w:tabs>
+          <w:tab w:val="num" w:pos="1440"/>
+        </w:tabs>
+        <w:ind w:left="1440" w:hanging="360"/>
+      </w:pPr>
+      <w:rPr>
+        <w:rFonts w:ascii="Courier New" w:hAnsi="Courier New" w:hint="default"/>
+        <w:sz w:val="20"/>
+      </w:rPr>
+    </w:lvl>
+    <w:lvl w:ilvl="2" w:tentative="1">
+      <w:start w:val="1"/>
+      <w:numFmt w:val="bullet"/>
+      <w:lvlText w:val=""/>
+      <w:lvlJc w:val="left"/>
+      <w:pPr>
+        <w:tabs>
+          <w:tab w:val="num" w:pos="2160"/>
+        </w:tabs>
+        <w:ind w:left="2160" w:hanging="360"/>
+      </w:pPr>
+      <w:rPr>
+        <w:rFonts w:ascii="Wingdings" w:hAnsi="Wingdings" w:hint="default"/>
+        <w:sz w:val="20"/>
+      </w:rPr>
+    </w:lvl>
+    <w:lvl w:ilvl="3" w:tentative="1">
+      <w:start w:val="1"/>
+      <w:numFmt w:val="bullet"/>
+      <w:lvlText w:val=""/>
+      <w:lvlJc w:val="left"/>
+      <w:pPr>
+        <w:tabs>
+          <w:tab w:val="num" w:pos="2880"/>
+        </w:tabs>
+        <w:ind w:left="2880" w:hanging="360"/>
+      </w:pPr>
+      <w:rPr>
+        <w:rFonts w:ascii="Wingdings" w:hAnsi="Wingdings" w:hint="default"/>
+        <w:sz w:val="20"/>
+      </w:rPr>
+    </w:lvl>
+    <w:lvl w:ilvl="4" w:tentative="1">
+      <w:start w:val="1"/>
+      <w:numFmt w:val="bullet"/>
+      <w:lvlText w:val=""/>
+      <w:lvlJc w:val="left"/>
+      <w:pPr>
+        <w:tabs>
+          <w:tab w:val="num" w:pos="3600"/>
+        </w:tabs>
+        <w:ind w:left="3600" w:hanging="360"/>
+      </w:pPr>
+      <w:rPr>
+        <w:rFonts w:ascii="Wingdings" w:hAnsi="Wingdings" w:hint="default"/>
+        <w:sz w:val="20"/>
+      </w:rPr>
+    </w:lvl>
+    <w:lvl w:ilvl="5" w:tentative="1">
+      <w:start w:val="1"/>
+      <w:numFmt w:val="bullet"/>
+      <w:lvlText w:val=""/>
+      <w:lvlJc w:val="left"/>
+      <w:pPr>
+        <w:tabs>
+          <w:tab w:val="num" w:pos="4320"/>
+        </w:tabs>
+        <w:ind w:left="4320" w:hanging="360"/>
+      </w:pPr>
+      <w:rPr>
+        <w:rFonts w:ascii="Wingdings" w:hAnsi="Wingdings" w:hint="default"/>
+        <w:sz w:val="20"/>
+      </w:rPr>
+    </w:lvl>
+    <w:lvl w:ilvl="6" w:tentative="1">
+      <w:start w:val="1"/>
+      <w:numFmt w:val="bullet"/>
+      <w:lvlText w:val=""/>
+      <w:lvlJc w:val="left"/>
+      <w:pPr>
+        <w:tabs>
+          <w:tab w:val="num" w:pos="5040"/>
+        </w:tabs>
+        <w:ind w:left="5040" w:hanging="360"/>
+      </w:pPr>
+      <w:rPr>
+        <w:rFonts w:ascii="Wingdings" w:hAnsi="Wingdings" w:hint="default"/>
+        <w:sz w:val="20"/>
+      </w:rPr>
+    </w:lvl>
+    <w:lvl w:ilvl="7" w:tentative="1">
+      <w:start w:val="1"/>
+      <w:numFmt w:val="bullet"/>
+      <w:lvlText w:val=""/>
+      <w:lvlJc w:val="left"/>
+      <w:pPr>
+        <w:tabs>
+          <w:tab w:val="num" w:pos="5760"/>
+        </w:tabs>
+        <w:ind w:left="5760" w:hanging="360"/>
+      </w:pPr>
+      <w:rPr>
+        <w:rFonts w:ascii="Wingdings" w:hAnsi="Wingdings" w:hint="default"/>
+        <w:sz w:val="20"/>
+      </w:rPr>
+    </w:lvl>
+    <w:lvl w:ilvl="8" w:tentative="1">
+      <w:start w:val="1"/>
+      <w:numFmt w:val="bullet"/>
+      <w:lvlText w:val=""/>
+      <w:lvlJc w:val="left"/>
+      <w:pPr>
+        <w:tabs>
+          <w:tab w:val="num" w:pos="6480"/>
+        </w:tabs>
+        <w:ind w:left="6480" w:hanging="360"/>
+      </w:pPr>
+      <w:rPr>
+        <w:rFonts w:ascii="Wingdings" w:hAnsi="Wingdings" w:hint="default"/>
+        <w:sz w:val="20"/>
+      </w:rPr>
+    </w:lvl>
+  </w:abstractNum>
+  <w:abstractNum w:abstractNumId="16" w15:restartNumberingAfterBreak="0">
     <w:nsid w:val="102F00BD"/>
     <w:multiLevelType w:val="hybridMultilevel"/>
     <w:tmpl w:val="EB72121C"/>
@@ -3130,7 +3429,7 @@
       </w:rPr>
     </w:lvl>
   </w:abstractNum>
-  <w:abstractNum w:abstractNumId="16" w15:restartNumberingAfterBreak="0">
+  <w:abstractNum w:abstractNumId="17" w15:restartNumberingAfterBreak="0">
     <w:nsid w:val="158C5A13"/>
     <w:multiLevelType w:val="hybridMultilevel"/>
     <w:tmpl w:val="C5943EF8"/>
@@ -3243,7 +3542,7 @@
       </w:rPr>
     </w:lvl>
   </w:abstractNum>
-  <w:abstractNum w:abstractNumId="17" w15:restartNumberingAfterBreak="0">
+  <w:abstractNum w:abstractNumId="18" w15:restartNumberingAfterBreak="0">
     <w:nsid w:val="18CD3698"/>
     <w:multiLevelType w:val="hybridMultilevel"/>
     <w:tmpl w:val="3BFC8B42"/>
@@ -3356,7 +3655,7 @@
       </w:rPr>
     </w:lvl>
   </w:abstractNum>
-  <w:abstractNum w:abstractNumId="18" w15:restartNumberingAfterBreak="0">
+  <w:abstractNum w:abstractNumId="19" w15:restartNumberingAfterBreak="0">
     <w:nsid w:val="1F3449F9"/>
     <w:multiLevelType w:val="hybridMultilevel"/>
     <w:tmpl w:val="58703C98"/>
@@ -3469,7 +3768,7 @@
       </w:rPr>
     </w:lvl>
   </w:abstractNum>
-  <w:abstractNum w:abstractNumId="19" w15:restartNumberingAfterBreak="0">
+  <w:abstractNum w:abstractNumId="20" w15:restartNumberingAfterBreak="0">
     <w:nsid w:val="22D20B47"/>
     <w:multiLevelType w:val="hybridMultilevel"/>
     <w:tmpl w:val="B60EE1EC"/>
@@ -3582,7 +3881,7 @@
       </w:rPr>
     </w:lvl>
   </w:abstractNum>
-  <w:abstractNum w:abstractNumId="20" w15:restartNumberingAfterBreak="0">
+  <w:abstractNum w:abstractNumId="21" w15:restartNumberingAfterBreak="0">
     <w:nsid w:val="232925DC"/>
     <w:multiLevelType w:val="hybridMultilevel"/>
     <w:tmpl w:val="76E82490"/>
@@ -3695,7 +3994,7 @@
       </w:rPr>
     </w:lvl>
   </w:abstractNum>
-  <w:abstractNum w:abstractNumId="21" w15:restartNumberingAfterBreak="0">
+  <w:abstractNum w:abstractNumId="22" w15:restartNumberingAfterBreak="0">
     <w:nsid w:val="2CF20D52"/>
     <w:multiLevelType w:val="hybridMultilevel"/>
     <w:tmpl w:val="86F60D52"/>
@@ -3808,7 +4107,7 @@
       </w:rPr>
     </w:lvl>
   </w:abstractNum>
-  <w:abstractNum w:abstractNumId="22" w15:restartNumberingAfterBreak="0">
+  <w:abstractNum w:abstractNumId="23" w15:restartNumberingAfterBreak="0">
     <w:nsid w:val="308F1A09"/>
     <w:multiLevelType w:val="hybridMultilevel"/>
     <w:tmpl w:val="CBFC2DBC"/>
@@ -3921,7 +4220,7 @@
       </w:rPr>
     </w:lvl>
   </w:abstractNum>
-  <w:abstractNum w:abstractNumId="23" w15:restartNumberingAfterBreak="0">
+  <w:abstractNum w:abstractNumId="24" w15:restartNumberingAfterBreak="0">
     <w:nsid w:val="3FEE5AED"/>
     <w:multiLevelType w:val="hybridMultilevel"/>
     <w:tmpl w:val="F192217E"/>
@@ -4034,7 +4333,7 @@
       </w:rPr>
     </w:lvl>
   </w:abstractNum>
-  <w:abstractNum w:abstractNumId="24" w15:restartNumberingAfterBreak="0">
+  <w:abstractNum w:abstractNumId="25" w15:restartNumberingAfterBreak="0">
     <w:nsid w:val="40303FEF"/>
     <w:multiLevelType w:val="hybridMultilevel"/>
     <w:tmpl w:val="3E42D6B4"/>
@@ -4146,7 +4445,7 @@
       </w:rPr>
     </w:lvl>
   </w:abstractNum>
-  <w:abstractNum w:abstractNumId="25" w15:restartNumberingAfterBreak="0">
+  <w:abstractNum w:abstractNumId="26" w15:restartNumberingAfterBreak="0">
     <w:nsid w:val="4A69539A"/>
     <w:multiLevelType w:val="hybridMultilevel"/>
     <w:tmpl w:val="095EE090"/>
@@ -4259,7 +4558,7 @@
       </w:rPr>
     </w:lvl>
   </w:abstractNum>
-  <w:abstractNum w:abstractNumId="26" w15:restartNumberingAfterBreak="0">
+  <w:abstractNum w:abstractNumId="27" w15:restartNumberingAfterBreak="0">
     <w:nsid w:val="4DAB7136"/>
     <w:multiLevelType w:val="hybridMultilevel"/>
     <w:tmpl w:val="E2E4EBBA"/>
@@ -4372,7 +4671,7 @@
       </w:rPr>
     </w:lvl>
   </w:abstractNum>
-  <w:abstractNum w:abstractNumId="27" w15:restartNumberingAfterBreak="0">
+  <w:abstractNum w:abstractNumId="28" w15:restartNumberingAfterBreak="0">
     <w:nsid w:val="568567E3"/>
     <w:multiLevelType w:val="hybridMultilevel"/>
     <w:tmpl w:val="56BAA7FA"/>
@@ -4485,7 +4784,7 @@
       </w:rPr>
     </w:lvl>
   </w:abstractNum>
-  <w:abstractNum w:abstractNumId="28" w15:restartNumberingAfterBreak="0">
+  <w:abstractNum w:abstractNumId="29" w15:restartNumberingAfterBreak="0">
     <w:nsid w:val="58061B6C"/>
     <w:multiLevelType w:val="hybridMultilevel"/>
     <w:tmpl w:val="4EB29636"/>
@@ -4598,7 +4897,7 @@
       </w:rPr>
     </w:lvl>
   </w:abstractNum>
-  <w:abstractNum w:abstractNumId="29" w15:restartNumberingAfterBreak="0">
+  <w:abstractNum w:abstractNumId="30" w15:restartNumberingAfterBreak="0">
     <w:nsid w:val="5F8E0D82"/>
     <w:multiLevelType w:val="hybridMultilevel"/>
     <w:tmpl w:val="DB1EB92A"/>
@@ -4711,7 +5010,7 @@
       </w:rPr>
     </w:lvl>
   </w:abstractNum>
-  <w:abstractNum w:abstractNumId="30" w15:restartNumberingAfterBreak="0">
+  <w:abstractNum w:abstractNumId="31" w15:restartNumberingAfterBreak="0">
     <w:nsid w:val="60EC7EEA"/>
     <w:multiLevelType w:val="hybridMultilevel"/>
     <w:tmpl w:val="5E56862A"/>
@@ -4824,7 +5123,7 @@
       </w:rPr>
     </w:lvl>
   </w:abstractNum>
-  <w:abstractNum w:abstractNumId="31" w15:restartNumberingAfterBreak="0">
+  <w:abstractNum w:abstractNumId="32" w15:restartNumberingAfterBreak="0">
     <w:nsid w:val="61170BB8"/>
     <w:multiLevelType w:val="hybridMultilevel"/>
     <w:tmpl w:val="AC9EDAD8"/>
@@ -4937,7 +5236,7 @@
       </w:rPr>
     </w:lvl>
   </w:abstractNum>
-  <w:abstractNum w:abstractNumId="32" w15:restartNumberingAfterBreak="0">
+  <w:abstractNum w:abstractNumId="33" w15:restartNumberingAfterBreak="0">
     <w:nsid w:val="63F91D2A"/>
     <w:multiLevelType w:val="hybridMultilevel"/>
     <w:tmpl w:val="435EDC36"/>
@@ -5029,7 +5328,7 @@
       </w:pPr>
     </w:lvl>
   </w:abstractNum>
-  <w:abstractNum w:abstractNumId="33" w15:restartNumberingAfterBreak="0">
+  <w:abstractNum w:abstractNumId="34" w15:restartNumberingAfterBreak="0">
     <w:nsid w:val="6BEF0107"/>
     <w:multiLevelType w:val="hybridMultilevel"/>
     <w:tmpl w:val="4BE27118"/>
@@ -5142,7 +5441,7 @@
       </w:rPr>
     </w:lvl>
   </w:abstractNum>
-  <w:abstractNum w:abstractNumId="34" w15:restartNumberingAfterBreak="0">
+  <w:abstractNum w:abstractNumId="35" w15:restartNumberingAfterBreak="0">
     <w:nsid w:val="6FFA22F6"/>
     <w:multiLevelType w:val="hybridMultilevel"/>
     <w:tmpl w:val="EBACB3F4"/>
@@ -5255,7 +5554,7 @@
       </w:rPr>
     </w:lvl>
   </w:abstractNum>
-  <w:abstractNum w:abstractNumId="35" w15:restartNumberingAfterBreak="0">
+  <w:abstractNum w:abstractNumId="36" w15:restartNumberingAfterBreak="0">
     <w:nsid w:val="712E3FC5"/>
     <w:multiLevelType w:val="hybridMultilevel"/>
     <w:tmpl w:val="74043FCC"/>
@@ -5368,7 +5667,7 @@
       </w:rPr>
     </w:lvl>
   </w:abstractNum>
-  <w:abstractNum w:abstractNumId="36" w15:restartNumberingAfterBreak="0">
+  <w:abstractNum w:abstractNumId="37" w15:restartNumberingAfterBreak="0">
     <w:nsid w:val="728A5CAB"/>
     <w:multiLevelType w:val="hybridMultilevel"/>
     <w:tmpl w:val="92BEE96A"/>
@@ -5481,7 +5780,7 @@
       </w:rPr>
     </w:lvl>
   </w:abstractNum>
-  <w:abstractNum w:abstractNumId="37" w15:restartNumberingAfterBreak="0">
+  <w:abstractNum w:abstractNumId="38" w15:restartNumberingAfterBreak="0">
     <w:nsid w:val="738F1137"/>
     <w:multiLevelType w:val="hybridMultilevel"/>
     <w:tmpl w:val="45625344"/>
@@ -5595,55 +5894,55 @@
     </w:lvl>
   </w:abstractNum>
   <w:num w:numId="1">
-    <w:abstractNumId w:val="25"/>
+    <w:abstractNumId w:val="26"/>
   </w:num>
   <w:num w:numId="2">
-    <w:abstractNumId w:val="26"/>
+    <w:abstractNumId w:val="27"/>
   </w:num>
   <w:num w:numId="3">
+    <w:abstractNumId w:val="32"/>
+  </w:num>
+  <w:num w:numId="4">
+    <w:abstractNumId w:val="34"/>
+  </w:num>
+  <w:num w:numId="5">
+    <w:abstractNumId w:val="24"/>
+  </w:num>
+  <w:num w:numId="6">
     <w:abstractNumId w:val="31"/>
   </w:num>
-  <w:num w:numId="4">
-    <w:abstractNumId w:val="33"/>
+  <w:num w:numId="7">
+    <w:abstractNumId w:val="29"/>
   </w:num>
-  <w:num w:numId="5">
-    <w:abstractNumId w:val="23"/>
-  </w:num>
-  <w:num w:numId="6">
-    <w:abstractNumId w:val="30"/>
-  </w:num>
-  <w:num w:numId="7">
+  <w:num w:numId="8">
     <w:abstractNumId w:val="28"/>
   </w:num>
-  <w:num w:numId="8">
-    <w:abstractNumId w:val="27"/>
-  </w:num>
   <w:num w:numId="9">
-    <w:abstractNumId w:val="37"/>
+    <w:abstractNumId w:val="38"/>
   </w:num>
   <w:num w:numId="10">
     <w:abstractNumId w:val="12"/>
   </w:num>
   <w:num w:numId="11">
-    <w:abstractNumId w:val="22"/>
+    <w:abstractNumId w:val="23"/>
   </w:num>
   <w:num w:numId="12">
-    <w:abstractNumId w:val="20"/>
+    <w:abstractNumId w:val="21"/>
   </w:num>
   <w:num w:numId="13">
-    <w:abstractNumId w:val="34"/>
+    <w:abstractNumId w:val="35"/>
   </w:num>
   <w:num w:numId="14">
-    <w:abstractNumId w:val="36"/>
+    <w:abstractNumId w:val="37"/>
   </w:num>
   <w:num w:numId="15">
     <w:abstractNumId w:val="10"/>
   </w:num>
   <w:num w:numId="16">
-    <w:abstractNumId w:val="29"/>
+    <w:abstractNumId w:val="30"/>
   </w:num>
   <w:num w:numId="17">
-    <w:abstractNumId w:val="15"/>
+    <w:abstractNumId w:val="16"/>
   </w:num>
   <w:num w:numId="18">
     <w:abstractNumId w:val="14"/>
@@ -5652,31 +5951,31 @@
     <w:abstractNumId w:val="13"/>
   </w:num>
   <w:num w:numId="20">
-    <w:abstractNumId w:val="35"/>
+    <w:abstractNumId w:val="36"/>
   </w:num>
   <w:num w:numId="21">
-    <w:abstractNumId w:val="24"/>
+    <w:abstractNumId w:val="25"/>
   </w:num>
   <w:num w:numId="22">
-    <w:abstractNumId w:val="16"/>
+    <w:abstractNumId w:val="17"/>
   </w:num>
   <w:num w:numId="23">
     <w:abstractNumId w:val="11"/>
   </w:num>
   <w:num w:numId="24">
-    <w:abstractNumId w:val="32"/>
+    <w:abstractNumId w:val="33"/>
   </w:num>
   <w:num w:numId="25">
-    <w:abstractNumId w:val="21"/>
+    <w:abstractNumId w:val="22"/>
   </w:num>
   <w:num w:numId="26">
+    <w:abstractNumId w:val="20"/>
+  </w:num>
+  <w:num w:numId="27">
     <w:abstractNumId w:val="19"/>
   </w:num>
-  <w:num w:numId="27">
+  <w:num w:numId="28">
     <w:abstractNumId w:val="18"/>
-  </w:num>
-  <w:num w:numId="28">
-    <w:abstractNumId w:val="17"/>
   </w:num>
   <w:num w:numId="29">
     <w:abstractNumId w:val="9"/>
@@ -5707,6 +6006,9 @@
   </w:num>
   <w:num w:numId="38">
     <w:abstractNumId w:val="0"/>
+  </w:num>
+  <w:num w:numId="39">
+    <w:abstractNumId w:val="15"/>
   </w:num>
 </w:numbering>
 </file>

</xml_diff>